<commit_message>
Refreshed March 2016 samples
</commit_message>
<xml_diff>
--- a/Samples/Graphics/SimpleTriangleUWP/Readme.docx
+++ b/Samples/Graphics/SimpleTriangleUWP/Readme.docx
@@ -82,8 +82,8 @@
           <w:noProof/>
         </w:rPr>
         <w:drawing>
-          <wp:inline distT="0" distB="0" distL="0" distR="0" wp14:anchorId="1380E68C" wp14:editId="26EA83F1">
-            <wp:extent cx="5943600" cy="4400550"/>
+          <wp:inline distT="0" distB="0" distL="0" distR="0" wp14:anchorId="05FD0EFD" wp14:editId="2A0837F7">
+            <wp:extent cx="5943600" cy="3491230"/>
             <wp:effectExtent l="0" t="0" r="0" b="0"/>
             <wp:docPr id="1" name="Picture 1"/>
             <wp:cNvGraphicFramePr>
@@ -105,7 +105,7 @@
                   <pic:spPr>
                     <a:xfrm>
                       <a:off x="0" y="0"/>
-                      <a:ext cx="5943600" cy="4400550"/>
+                      <a:ext cx="5943600" cy="3491230"/>
                     </a:xfrm>
                     <a:prstGeom prst="rect">
                       <a:avLst/>
@@ -117,6 +117,8 @@
           </wp:inline>
         </w:drawing>
       </w:r>
+      <w:bookmarkStart w:id="0" w:name="_GoBack"/>
+      <w:bookmarkEnd w:id="0"/>
     </w:p>
     <w:p>
       <w:pPr>
@@ -218,8 +220,6 @@
       <w:r>
         <w:t xml:space="preserve"> This is where the triangle is rendered and presented to the screen.</w:t>
       </w:r>
-      <w:bookmarkStart w:id="0" w:name="_GoBack"/>
-      <w:bookmarkEnd w:id="0"/>
     </w:p>
     <w:p/>
     <w:p>
@@ -243,7 +243,6 @@
     <w:p/>
     <w:p>
       <w:r>
-        <w:lastRenderedPageBreak/>
         <w:t xml:space="preserve">For details on the use of the loop timer, see </w:t>
       </w:r>
       <w:hyperlink r:id="rId9" w:history="1">
@@ -577,7 +576,7 @@
               <w:color w:val="808080" w:themeColor="background1" w:themeShade="80"/>
               <w:szCs w:val="20"/>
             </w:rPr>
-            <w:t>2</w:t>
+            <w:t>1</w:t>
           </w:r>
           <w:r>
             <w:rPr>

</xml_diff>